<commit_message>
Update Computer Vision Report.docx
</commit_message>
<xml_diff>
--- a/Computer Vision Report.docx
+++ b/Computer Vision Report.docx
@@ -1789,20 +1789,6 @@
     </w:p>
     <w:p>
       <w:pPr>
-        <w:rPr>
-          <w:rFonts w:ascii="Times New Roman" w:hAnsi="Times New Roman" w:cs="Times New Roman"/>
-        </w:rPr>
-      </w:pPr>
-    </w:p>
-    <w:p>
-      <w:pPr>
-        <w:rPr>
-          <w:rFonts w:ascii="Times New Roman" w:hAnsi="Times New Roman" w:cs="Times New Roman"/>
-        </w:rPr>
-      </w:pPr>
-    </w:p>
-    <w:p>
-      <w:pPr>
         <w:pStyle w:val="Heading1"/>
         <w:spacing w:line="360" w:lineRule="auto"/>
         <w:jc w:val="center"/>
@@ -1853,15 +1839,15 @@
           <w:sz w:val="24"/>
           <w:szCs w:val="24"/>
         </w:rPr>
-        <w:t>e making of this project is primarily inspired by the authors</w:t>
-      </w:r>
-      <w:r>
-        <w:rPr>
-          <w:rFonts w:ascii="Times New Roman" w:hAnsi="Times New Roman" w:cs="Times New Roman"/>
-          <w:sz w:val="24"/>
-          <w:szCs w:val="24"/>
-        </w:rPr>
-        <w:t>’</w:t>
+        <w:t>e making of this project is primarily inspired by the author</w:t>
+      </w:r>
+      <w:r>
+        <w:rPr>
+          <w:rFonts w:ascii="Times New Roman" w:hAnsi="Times New Roman" w:cs="Times New Roman"/>
+          <w:sz w:val="24"/>
+          <w:szCs w:val="24"/>
+        </w:rPr>
+        <w:t>’s</w:t>
       </w:r>
       <w:r>
         <w:rPr>
@@ -1885,7 +1871,39 @@
           <w:sz w:val="24"/>
           <w:szCs w:val="24"/>
         </w:rPr>
-        <w:t>of inefficient and crowded system of rush-hour elevator traffic in Binus University</w:t>
+        <w:t xml:space="preserve">of </w:t>
+      </w:r>
+      <w:r>
+        <w:rPr>
+          <w:rFonts w:ascii="Times New Roman" w:hAnsi="Times New Roman" w:cs="Times New Roman"/>
+          <w:sz w:val="24"/>
+          <w:szCs w:val="24"/>
+        </w:rPr>
+        <w:t xml:space="preserve">the </w:t>
+      </w:r>
+      <w:r>
+        <w:rPr>
+          <w:rFonts w:ascii="Times New Roman" w:hAnsi="Times New Roman" w:cs="Times New Roman"/>
+          <w:sz w:val="24"/>
+          <w:szCs w:val="24"/>
+        </w:rPr>
+        <w:t xml:space="preserve">inefficient and crowded system of rush-hour elevator traffic </w:t>
+      </w:r>
+      <w:r>
+        <w:rPr>
+          <w:rFonts w:ascii="Times New Roman" w:hAnsi="Times New Roman" w:cs="Times New Roman"/>
+          <w:sz w:val="24"/>
+          <w:szCs w:val="24"/>
+        </w:rPr>
+        <w:t>at</w:t>
+      </w:r>
+      <w:r>
+        <w:rPr>
+          <w:rFonts w:ascii="Times New Roman" w:hAnsi="Times New Roman" w:cs="Times New Roman"/>
+          <w:sz w:val="24"/>
+          <w:szCs w:val="24"/>
+        </w:rPr>
+        <w:t xml:space="preserve"> Binus University</w:t>
       </w:r>
       <w:r>
         <w:rPr>
@@ -1909,34 +1927,48 @@
           <w:sz w:val="24"/>
           <w:szCs w:val="24"/>
         </w:rPr>
-        <w:t xml:space="preserve">s of the elevator stopping unnecessarily </w:t>
-      </w:r>
-      <w:r>
-        <w:rPr>
-          <w:rFonts w:ascii="Times New Roman" w:hAnsi="Times New Roman" w:cs="Times New Roman"/>
-          <w:sz w:val="24"/>
-          <w:szCs w:val="24"/>
-        </w:rPr>
-        <w:t xml:space="preserve">even if there are no more people waiting (the people have left or get on another elevator via a different button) </w:t>
-      </w:r>
-      <w:r>
-        <w:rPr>
-          <w:rFonts w:ascii="Times New Roman" w:hAnsi="Times New Roman" w:cs="Times New Roman"/>
-          <w:sz w:val="24"/>
-          <w:szCs w:val="24"/>
-        </w:rPr>
-        <w:t xml:space="preserve">or of a full or near-full elevator stopping when there are way too </w:t>
-      </w:r>
-      <w:proofErr w:type="gramStart"/>
-      <w:r>
-        <w:rPr>
-          <w:rFonts w:ascii="Times New Roman" w:hAnsi="Times New Roman" w:cs="Times New Roman"/>
-          <w:sz w:val="24"/>
-          <w:szCs w:val="24"/>
-        </w:rPr>
-        <w:t>much</w:t>
-      </w:r>
-      <w:proofErr w:type="gramEnd"/>
+        <w:t xml:space="preserve">s the elevator stopping unnecessarily </w:t>
+      </w:r>
+      <w:r>
+        <w:rPr>
+          <w:rFonts w:ascii="Times New Roman" w:hAnsi="Times New Roman" w:cs="Times New Roman"/>
+          <w:sz w:val="24"/>
+          <w:szCs w:val="24"/>
+        </w:rPr>
+        <w:t>even if there are no more people waiting (the people have left or g</w:t>
+      </w:r>
+      <w:r>
+        <w:rPr>
+          <w:rFonts w:ascii="Times New Roman" w:hAnsi="Times New Roman" w:cs="Times New Roman"/>
+          <w:sz w:val="24"/>
+          <w:szCs w:val="24"/>
+        </w:rPr>
+        <w:t>otten</w:t>
+      </w:r>
+      <w:r>
+        <w:rPr>
+          <w:rFonts w:ascii="Times New Roman" w:hAnsi="Times New Roman" w:cs="Times New Roman"/>
+          <w:sz w:val="24"/>
+          <w:szCs w:val="24"/>
+        </w:rPr>
+        <w:t xml:space="preserve"> on another elevator via a different button) </w:t>
+      </w:r>
+      <w:r>
+        <w:rPr>
+          <w:rFonts w:ascii="Times New Roman" w:hAnsi="Times New Roman" w:cs="Times New Roman"/>
+          <w:sz w:val="24"/>
+          <w:szCs w:val="24"/>
+        </w:rPr>
+        <w:t>or a full or near-full elevator stopping when there are way too m</w:t>
+      </w:r>
+      <w:r>
+        <w:rPr>
+          <w:rFonts w:ascii="Times New Roman" w:hAnsi="Times New Roman" w:cs="Times New Roman"/>
+          <w:sz w:val="24"/>
+          <w:szCs w:val="24"/>
+        </w:rPr>
+        <w:t>any</w:t>
+      </w:r>
       <w:r>
         <w:rPr>
           <w:rFonts w:ascii="Times New Roman" w:hAnsi="Times New Roman" w:cs="Times New Roman"/>
@@ -2267,7 +2299,23 @@
           <w:sz w:val="24"/>
           <w:szCs w:val="24"/>
         </w:rPr>
-        <w:t xml:space="preserve">fter that we </w:t>
+        <w:t>fter that</w:t>
+      </w:r>
+      <w:r>
+        <w:rPr>
+          <w:rFonts w:ascii="Times New Roman" w:hAnsi="Times New Roman" w:cs="Times New Roman"/>
+          <w:sz w:val="24"/>
+          <w:szCs w:val="24"/>
+        </w:rPr>
+        <w:t>,</w:t>
+      </w:r>
+      <w:r>
+        <w:rPr>
+          <w:rFonts w:ascii="Times New Roman" w:hAnsi="Times New Roman" w:cs="Times New Roman"/>
+          <w:sz w:val="24"/>
+          <w:szCs w:val="24"/>
+        </w:rPr>
+        <w:t xml:space="preserve"> we </w:t>
       </w:r>
       <w:r>
         <w:rPr>
@@ -2836,7 +2884,7 @@
           <w:noProof/>
         </w:rPr>
         <w:drawing>
-          <wp:inline distT="0" distB="0" distL="0" distR="0" wp14:anchorId="4C0A41BF" wp14:editId="14F95C0D">
+          <wp:inline distT="0" distB="0" distL="0" distR="0" wp14:anchorId="4C0A41BF" wp14:editId="39933C23">
             <wp:extent cx="2162175" cy="1216224"/>
             <wp:effectExtent l="0" t="0" r="0" b="0"/>
             <wp:docPr id="1742007538" name="Picture 1742007538"/>
@@ -2928,7 +2976,7 @@
           <w:noProof/>
         </w:rPr>
         <w:drawing>
-          <wp:inline distT="0" distB="0" distL="0" distR="0" wp14:anchorId="6D98263A" wp14:editId="4DF3971F">
+          <wp:inline distT="0" distB="0" distL="0" distR="0" wp14:anchorId="6D98263A" wp14:editId="64415629">
             <wp:extent cx="2709333" cy="1524000"/>
             <wp:effectExtent l="0" t="0" r="0" b="0"/>
             <wp:docPr id="1542758508" name="Picture 1542758508"/>
@@ -3095,25 +3143,7 @@
           <w:sz w:val="24"/>
           <w:szCs w:val="24"/>
         </w:rPr>
-        <w:t xml:space="preserve">We then proceed to label these images manually by the number of people visible on each </w:t>
-      </w:r>
-      <w:proofErr w:type="gramStart"/>
-      <w:r>
-        <w:rPr>
-          <w:rFonts w:ascii="Times New Roman" w:hAnsi="Times New Roman" w:cs="Times New Roman"/>
-          <w:sz w:val="24"/>
-          <w:szCs w:val="24"/>
-        </w:rPr>
-        <w:t>images</w:t>
-      </w:r>
-      <w:proofErr w:type="gramEnd"/>
-      <w:r>
-        <w:rPr>
-          <w:rFonts w:ascii="Times New Roman" w:hAnsi="Times New Roman" w:cs="Times New Roman"/>
-          <w:sz w:val="24"/>
-          <w:szCs w:val="24"/>
-        </w:rPr>
-        <w:t xml:space="preserve"> in a </w:t>
+        <w:t xml:space="preserve">We then proceed to label these images manually by the number of people visible on each image in a </w:t>
       </w:r>
       <w:r>
         <w:rPr>
@@ -3375,7 +3405,6 @@
     <w:p>
       <w:pPr>
         <w:spacing w:line="360" w:lineRule="auto"/>
-        <w:ind w:firstLine="567"/>
         <w:jc w:val="both"/>
         <w:rPr>
           <w:rFonts w:ascii="Times New Roman" w:hAnsi="Times New Roman" w:cs="Times New Roman"/>
@@ -3385,378 +3414,14 @@
       </w:pPr>
       <w:r>
         <w:rPr>
-          <w:rFonts w:ascii="Times New Roman" w:hAnsi="Times New Roman" w:cs="Times New Roman"/>
-          <w:sz w:val="24"/>
-          <w:szCs w:val="24"/>
+          <w:noProof/>
         </w:rPr>
         <w:lastRenderedPageBreak/>
-        <w:t>It works by first doing pre-processing to the image</w:t>
-      </w:r>
-      <w:r>
-        <w:rPr>
-          <w:rFonts w:ascii="Times New Roman" w:hAnsi="Times New Roman" w:cs="Times New Roman"/>
-          <w:sz w:val="24"/>
-          <w:szCs w:val="24"/>
-        </w:rPr>
-        <w:t xml:space="preserve"> like resizing the image into the same resolution</w:t>
-      </w:r>
-      <w:r>
-        <w:rPr>
-          <w:rFonts w:ascii="Times New Roman" w:hAnsi="Times New Roman" w:cs="Times New Roman"/>
-          <w:sz w:val="24"/>
-          <w:szCs w:val="24"/>
-        </w:rPr>
-        <w:t xml:space="preserve">. Then it starts to </w:t>
-      </w:r>
-      <w:r>
-        <w:rPr>
-          <w:rFonts w:ascii="Times New Roman" w:hAnsi="Times New Roman" w:cs="Times New Roman"/>
-          <w:sz w:val="24"/>
-          <w:szCs w:val="24"/>
-        </w:rPr>
-        <w:t>do image inference using YOLO’s convolutional neural networ</w:t>
-      </w:r>
-      <w:r>
-        <w:rPr>
-          <w:rFonts w:ascii="Times New Roman" w:hAnsi="Times New Roman" w:cs="Times New Roman"/>
-          <w:sz w:val="24"/>
-          <w:szCs w:val="24"/>
-        </w:rPr>
-        <w:t>k by splitting the image into many grids, run inference on each of them</w:t>
-      </w:r>
-      <w:r>
-        <w:rPr>
-          <w:rFonts w:ascii="Times New Roman" w:hAnsi="Times New Roman" w:cs="Times New Roman"/>
-          <w:sz w:val="24"/>
-          <w:szCs w:val="24"/>
-        </w:rPr>
-        <w:t>,</w:t>
-      </w:r>
-      <w:r>
-        <w:rPr>
-          <w:rFonts w:ascii="Times New Roman" w:hAnsi="Times New Roman" w:cs="Times New Roman"/>
-          <w:sz w:val="24"/>
-          <w:szCs w:val="24"/>
-        </w:rPr>
-        <w:t xml:space="preserve"> and combining those results.</w:t>
-      </w:r>
-      <w:r>
-        <w:rPr>
-          <w:rFonts w:ascii="Times New Roman" w:hAnsi="Times New Roman" w:cs="Times New Roman"/>
-          <w:sz w:val="24"/>
-          <w:szCs w:val="24"/>
-        </w:rPr>
-        <w:t xml:space="preserve"> This will result in bounding boxes and </w:t>
-      </w:r>
-      <w:r>
-        <w:rPr>
-          <w:rFonts w:ascii="Times New Roman" w:hAnsi="Times New Roman" w:cs="Times New Roman"/>
-          <w:sz w:val="24"/>
-          <w:szCs w:val="24"/>
-        </w:rPr>
-        <w:t xml:space="preserve">probability for each object detected. </w:t>
-      </w:r>
-      <w:r>
-        <w:rPr>
-          <w:rFonts w:ascii="Times New Roman" w:hAnsi="Times New Roman" w:cs="Times New Roman"/>
-          <w:sz w:val="24"/>
-          <w:szCs w:val="24"/>
-        </w:rPr>
-        <w:t>Finally</w:t>
-      </w:r>
-      <w:r>
-        <w:rPr>
-          <w:rFonts w:ascii="Times New Roman" w:hAnsi="Times New Roman" w:cs="Times New Roman"/>
-          <w:sz w:val="24"/>
-          <w:szCs w:val="24"/>
-        </w:rPr>
-        <w:t>,</w:t>
-      </w:r>
-      <w:r>
-        <w:rPr>
-          <w:rFonts w:ascii="Times New Roman" w:hAnsi="Times New Roman" w:cs="Times New Roman"/>
-          <w:sz w:val="24"/>
-          <w:szCs w:val="24"/>
-        </w:rPr>
-        <w:t xml:space="preserve"> YOLO then will </w:t>
-      </w:r>
-      <w:r>
-        <w:rPr>
-          <w:rFonts w:ascii="Times New Roman" w:hAnsi="Times New Roman" w:cs="Times New Roman"/>
-          <w:sz w:val="24"/>
-          <w:szCs w:val="24"/>
-        </w:rPr>
-        <w:t>pre-process</w:t>
-      </w:r>
-      <w:r>
-        <w:rPr>
-          <w:rFonts w:ascii="Times New Roman" w:hAnsi="Times New Roman" w:cs="Times New Roman"/>
-          <w:sz w:val="24"/>
-          <w:szCs w:val="24"/>
-        </w:rPr>
-        <w:t xml:space="preserve"> the image</w:t>
-      </w:r>
-      <w:r>
-        <w:rPr>
-          <w:rFonts w:ascii="Times New Roman" w:hAnsi="Times New Roman" w:cs="Times New Roman"/>
-          <w:sz w:val="24"/>
-          <w:szCs w:val="24"/>
-        </w:rPr>
-        <w:t xml:space="preserve"> using non-maximum suppression (NMS) to eliminate </w:t>
-      </w:r>
-      <w:r>
-        <w:rPr>
-          <w:rFonts w:ascii="Times New Roman" w:hAnsi="Times New Roman" w:cs="Times New Roman"/>
-          <w:sz w:val="24"/>
-          <w:szCs w:val="24"/>
-        </w:rPr>
-        <w:t xml:space="preserve">all the bounding boxes that overlap will higher confidence bounding boxes identifying the same object. This will leave only </w:t>
-      </w:r>
-      <w:r>
-        <w:rPr>
-          <w:rFonts w:ascii="Times New Roman" w:hAnsi="Times New Roman" w:cs="Times New Roman"/>
-          <w:sz w:val="24"/>
-          <w:szCs w:val="24"/>
-        </w:rPr>
-        <w:t>the highest confidence bounding boxes to remain for each object.</w:t>
-      </w:r>
-    </w:p>
-    <w:p>
-      <w:pPr>
-        <w:spacing w:line="360" w:lineRule="auto"/>
-        <w:ind w:firstLine="567"/>
-        <w:jc w:val="both"/>
-        <w:rPr>
-          <w:rFonts w:ascii="Times New Roman" w:hAnsi="Times New Roman" w:cs="Times New Roman"/>
-          <w:sz w:val="24"/>
-          <w:szCs w:val="24"/>
-        </w:rPr>
-      </w:pPr>
-      <w:r>
-        <w:rPr>
-          <w:rFonts w:ascii="Times New Roman" w:hAnsi="Times New Roman" w:cs="Times New Roman"/>
-          <w:sz w:val="24"/>
-          <w:szCs w:val="24"/>
-        </w:rPr>
-        <w:t>For this project, we specifically used the medium variant of YOLOv8</w:t>
-      </w:r>
-      <w:r>
-        <w:rPr>
-          <w:rFonts w:ascii="Times New Roman" w:hAnsi="Times New Roman" w:cs="Times New Roman"/>
-          <w:sz w:val="24"/>
-          <w:szCs w:val="24"/>
-        </w:rPr>
-        <w:t xml:space="preserve"> (yolov8m.pt)</w:t>
-      </w:r>
-      <w:r>
-        <w:rPr>
-          <w:rFonts w:ascii="Times New Roman" w:hAnsi="Times New Roman" w:cs="Times New Roman"/>
-          <w:sz w:val="24"/>
-          <w:szCs w:val="24"/>
-        </w:rPr>
-        <w:t xml:space="preserve"> as we found that the small version has difficulties recognizing some objects, while the large model tends to detect reflections as people.</w:t>
-      </w:r>
-    </w:p>
-    <w:p>
-      <w:pPr>
-        <w:pStyle w:val="Heading2"/>
-        <w:rPr>
-          <w:rFonts w:ascii="Times New Roman" w:hAnsi="Times New Roman" w:cs="Times New Roman"/>
-        </w:rPr>
-      </w:pPr>
-      <w:bookmarkStart w:id="10" w:name="_Toc153557991"/>
-      <w:r>
-        <w:rPr>
-          <w:rFonts w:ascii="Times New Roman" w:hAnsi="Times New Roman" w:cs="Times New Roman"/>
-        </w:rPr>
-        <w:t xml:space="preserve">2.4. </w:t>
-      </w:r>
-      <w:proofErr w:type="spellStart"/>
-      <w:r>
-        <w:rPr>
-          <w:rFonts w:ascii="Times New Roman" w:hAnsi="Times New Roman" w:cs="Times New Roman"/>
-        </w:rPr>
-        <w:t>Streamlit</w:t>
-      </w:r>
-      <w:bookmarkEnd w:id="10"/>
-      <w:proofErr w:type="spellEnd"/>
-    </w:p>
-    <w:p>
-      <w:pPr>
-        <w:spacing w:line="360" w:lineRule="auto"/>
-        <w:ind w:firstLine="567"/>
-        <w:jc w:val="both"/>
-        <w:rPr>
-          <w:rFonts w:ascii="Times New Roman" w:hAnsi="Times New Roman" w:cs="Times New Roman"/>
-          <w:sz w:val="24"/>
-          <w:szCs w:val="24"/>
-        </w:rPr>
-      </w:pPr>
-      <w:proofErr w:type="spellStart"/>
-      <w:r>
-        <w:rPr>
-          <w:rFonts w:ascii="Times New Roman" w:hAnsi="Times New Roman" w:cs="Times New Roman"/>
-          <w:sz w:val="24"/>
-          <w:szCs w:val="24"/>
-        </w:rPr>
-        <w:t>Streamlit</w:t>
-      </w:r>
-      <w:proofErr w:type="spellEnd"/>
-      <w:r>
-        <w:rPr>
-          <w:rFonts w:ascii="Times New Roman" w:hAnsi="Times New Roman" w:cs="Times New Roman"/>
-          <w:sz w:val="24"/>
-          <w:szCs w:val="24"/>
-        </w:rPr>
-        <w:t xml:space="preserve"> is</w:t>
-      </w:r>
-      <w:r>
-        <w:rPr>
-          <w:rFonts w:ascii="Times New Roman" w:hAnsi="Times New Roman" w:cs="Times New Roman"/>
-          <w:sz w:val="24"/>
-          <w:szCs w:val="24"/>
-        </w:rPr>
-        <w:t xml:space="preserve"> a python framework used to quickly make a web-based application</w:t>
-      </w:r>
-      <w:r>
-        <w:rPr>
-          <w:rFonts w:ascii="Times New Roman" w:hAnsi="Times New Roman" w:cs="Times New Roman"/>
-          <w:sz w:val="24"/>
-          <w:szCs w:val="24"/>
-        </w:rPr>
-        <w:t xml:space="preserve"> for displaying and taking data. We used this framework to speed up development and fa</w:t>
-      </w:r>
-      <w:r>
-        <w:rPr>
-          <w:rFonts w:ascii="Times New Roman" w:hAnsi="Times New Roman" w:cs="Times New Roman"/>
-          <w:sz w:val="24"/>
-          <w:szCs w:val="24"/>
-        </w:rPr>
-        <w:t>cilitate direct input-</w:t>
-      </w:r>
-      <w:r>
-        <w:rPr>
-          <w:rFonts w:ascii="Times New Roman" w:hAnsi="Times New Roman" w:cs="Times New Roman"/>
-          <w:sz w:val="24"/>
-          <w:szCs w:val="24"/>
-        </w:rPr>
-        <w:t>output</w:t>
-      </w:r>
-      <w:r>
-        <w:rPr>
-          <w:rFonts w:ascii="Times New Roman" w:hAnsi="Times New Roman" w:cs="Times New Roman"/>
-          <w:sz w:val="24"/>
-          <w:szCs w:val="24"/>
-        </w:rPr>
-        <w:t xml:space="preserve"> user</w:t>
-      </w:r>
-      <w:r>
-        <w:rPr>
-          <w:rFonts w:ascii="Times New Roman" w:hAnsi="Times New Roman" w:cs="Times New Roman"/>
-          <w:sz w:val="24"/>
-          <w:szCs w:val="24"/>
-        </w:rPr>
-        <w:t xml:space="preserve"> experience</w:t>
-      </w:r>
-      <w:r>
-        <w:rPr>
-          <w:rFonts w:ascii="Times New Roman" w:hAnsi="Times New Roman" w:cs="Times New Roman"/>
-          <w:sz w:val="24"/>
-          <w:szCs w:val="24"/>
-        </w:rPr>
-        <w:t xml:space="preserve"> in elevator people prediction</w:t>
-      </w:r>
-      <w:r>
-        <w:rPr>
-          <w:rFonts w:ascii="Times New Roman" w:hAnsi="Times New Roman" w:cs="Times New Roman"/>
-          <w:sz w:val="24"/>
-          <w:szCs w:val="24"/>
-        </w:rPr>
-        <w:t>.</w:t>
-      </w:r>
-    </w:p>
-    <w:p>
-      <w:pPr>
-        <w:pStyle w:val="Heading1"/>
-        <w:spacing w:line="360" w:lineRule="auto"/>
-        <w:jc w:val="center"/>
-        <w:rPr>
-          <w:rFonts w:ascii="Times New Roman" w:hAnsi="Times New Roman" w:cs="Times New Roman"/>
-        </w:rPr>
-      </w:pPr>
-      <w:bookmarkStart w:id="11" w:name="_Toc153275510"/>
-      <w:bookmarkStart w:id="12" w:name="_Toc153557992"/>
-      <w:r>
-        <w:rPr>
-          <w:rFonts w:ascii="Times New Roman" w:hAnsi="Times New Roman" w:cs="Times New Roman"/>
-        </w:rPr>
-        <w:lastRenderedPageBreak/>
-        <w:t>3</w:t>
-      </w:r>
-      <w:r>
-        <w:rPr>
-          <w:rFonts w:ascii="Times New Roman" w:hAnsi="Times New Roman" w:cs="Times New Roman"/>
-        </w:rPr>
-        <w:t xml:space="preserve">. </w:t>
-      </w:r>
-      <w:bookmarkEnd w:id="11"/>
-      <w:r>
-        <w:rPr>
-          <w:rFonts w:ascii="Times New Roman" w:hAnsi="Times New Roman" w:cs="Times New Roman"/>
-        </w:rPr>
-        <w:t>Results and Discussions</w:t>
-      </w:r>
-      <w:bookmarkEnd w:id="12"/>
-    </w:p>
-    <w:p>
-      <w:pPr>
-        <w:pStyle w:val="Heading2"/>
-        <w:numPr>
-          <w:ilvl w:val="1"/>
-          <w:numId w:val="11"/>
-        </w:numPr>
-        <w:spacing w:line="360" w:lineRule="auto"/>
-        <w:ind w:left="709"/>
-        <w:jc w:val="both"/>
-        <w:rPr>
-          <w:rFonts w:ascii="Times New Roman" w:hAnsi="Times New Roman" w:cs="Times New Roman"/>
-        </w:rPr>
-      </w:pPr>
-      <w:bookmarkStart w:id="13" w:name="_Toc153557993"/>
-      <w:r>
-        <w:rPr>
-          <w:rFonts w:ascii="Times New Roman" w:hAnsi="Times New Roman" w:cs="Times New Roman"/>
-        </w:rPr>
-        <w:t>Project</w:t>
-      </w:r>
-      <w:r>
-        <w:rPr>
-          <w:rFonts w:ascii="Times New Roman" w:hAnsi="Times New Roman" w:cs="Times New Roman"/>
-        </w:rPr>
-        <w:t xml:space="preserve"> UI</w:t>
-      </w:r>
-      <w:r>
-        <w:rPr>
-          <w:rFonts w:ascii="Times New Roman" w:hAnsi="Times New Roman" w:cs="Times New Roman"/>
-        </w:rPr>
-        <w:t xml:space="preserve"> and Explanation</w:t>
-      </w:r>
-      <w:bookmarkEnd w:id="13"/>
-    </w:p>
-    <w:p>
-      <w:pPr>
-        <w:spacing w:line="360" w:lineRule="auto"/>
-        <w:jc w:val="center"/>
-      </w:pPr>
-      <w:r>
-        <w:rPr>
-          <w:noProof/>
-        </w:rPr>
         <w:drawing>
-          <wp:inline distT="0" distB="0" distL="0" distR="0" wp14:anchorId="01B11656" wp14:editId="573CF2B3">
-            <wp:extent cx="3381090" cy="1887775"/>
-            <wp:effectExtent l="0" t="0" r="0" b="0"/>
-            <wp:docPr id="2128900150" name="Picture 2128900150"/>
+          <wp:inline distT="0" distB="0" distL="0" distR="0" wp14:anchorId="57296863" wp14:editId="1B0D128C">
+            <wp:extent cx="5943600" cy="1941830"/>
+            <wp:effectExtent l="0" t="0" r="0" b="1270"/>
+            <wp:docPr id="1252545076" name="Picture 1" descr="Machine Learning with ML.NET - Object detection with YOLO"/>
             <wp:cNvGraphicFramePr>
               <a:graphicFrameLocks xmlns:a="http://schemas.openxmlformats.org/drawingml/2006/main" noChangeAspect="1"/>
             </wp:cNvGraphicFramePr>
@@ -3764,8 +3429,10 @@
               <a:graphicData uri="http://schemas.openxmlformats.org/drawingml/2006/picture">
                 <pic:pic xmlns:pic="http://schemas.openxmlformats.org/drawingml/2006/picture">
                   <pic:nvPicPr>
-                    <pic:cNvPr id="0" name=""/>
-                    <pic:cNvPicPr/>
+                    <pic:cNvPr id="0" name="Picture 1" descr="Machine Learning with ML.NET - Object detection with YOLO"/>
+                    <pic:cNvPicPr>
+                      <a:picLocks noChangeAspect="1" noChangeArrowheads="1"/>
+                    </pic:cNvPicPr>
                   </pic:nvPicPr>
                   <pic:blipFill>
                     <a:blip r:embed="rId13">
@@ -3775,18 +3442,23 @@
                         </a:ext>
                       </a:extLst>
                     </a:blip>
+                    <a:srcRect/>
                     <a:stretch>
                       <a:fillRect/>
                     </a:stretch>
                   </pic:blipFill>
-                  <pic:spPr>
+                  <pic:spPr bwMode="auto">
                     <a:xfrm>
                       <a:off x="0" y="0"/>
-                      <a:ext cx="3381090" cy="1887775"/>
+                      <a:ext cx="5943600" cy="1941830"/>
                     </a:xfrm>
                     <a:prstGeom prst="rect">
                       <a:avLst/>
                     </a:prstGeom>
+                    <a:noFill/>
+                    <a:ln>
+                      <a:noFill/>
+                    </a:ln>
                   </pic:spPr>
                 </pic:pic>
               </a:graphicData>
@@ -3794,15 +3466,844 @@
           </wp:inline>
         </w:drawing>
       </w:r>
+    </w:p>
+    <w:p>
+      <w:pPr>
+        <w:spacing w:line="360" w:lineRule="auto"/>
+        <w:jc w:val="center"/>
+        <w:rPr>
+          <w:rFonts w:ascii="Times New Roman" w:hAnsi="Times New Roman" w:cs="Times New Roman"/>
+          <w:sz w:val="24"/>
+          <w:szCs w:val="24"/>
+        </w:rPr>
+      </w:pPr>
+      <w:r>
+        <w:rPr>
+          <w:rFonts w:ascii="Times New Roman" w:hAnsi="Times New Roman" w:cs="Times New Roman"/>
+          <w:sz w:val="24"/>
+          <w:szCs w:val="24"/>
+        </w:rPr>
+        <w:t>Fig 2. YOLO Architecture</w:t>
+      </w:r>
+    </w:p>
+    <w:p>
+      <w:pPr>
+        <w:spacing w:line="360" w:lineRule="auto"/>
+        <w:ind w:firstLine="567"/>
+        <w:jc w:val="both"/>
+        <w:rPr>
+          <w:rFonts w:ascii="Times New Roman" w:hAnsi="Times New Roman" w:cs="Times New Roman"/>
+          <w:sz w:val="24"/>
+          <w:szCs w:val="24"/>
+        </w:rPr>
+      </w:pPr>
+      <w:r>
+        <w:rPr>
+          <w:rFonts w:ascii="Times New Roman" w:hAnsi="Times New Roman" w:cs="Times New Roman"/>
+          <w:sz w:val="24"/>
+          <w:szCs w:val="24"/>
+        </w:rPr>
+        <w:t>It works by first doing pre-processing to the image</w:t>
+      </w:r>
+      <w:r>
+        <w:rPr>
+          <w:rFonts w:ascii="Times New Roman" w:hAnsi="Times New Roman" w:cs="Times New Roman"/>
+          <w:sz w:val="24"/>
+          <w:szCs w:val="24"/>
+        </w:rPr>
+        <w:t xml:space="preserve"> </w:t>
+      </w:r>
+      <w:r>
+        <w:rPr>
+          <w:rFonts w:ascii="Times New Roman" w:hAnsi="Times New Roman" w:cs="Times New Roman"/>
+          <w:sz w:val="24"/>
+          <w:szCs w:val="24"/>
+        </w:rPr>
+        <w:t xml:space="preserve">by </w:t>
+      </w:r>
+      <w:r>
+        <w:rPr>
+          <w:rFonts w:ascii="Times New Roman" w:hAnsi="Times New Roman" w:cs="Times New Roman"/>
+          <w:sz w:val="24"/>
+          <w:szCs w:val="24"/>
+        </w:rPr>
+        <w:t>resizing the image into the same resolution</w:t>
+      </w:r>
+      <w:r>
+        <w:rPr>
+          <w:rFonts w:ascii="Times New Roman" w:hAnsi="Times New Roman" w:cs="Times New Roman"/>
+          <w:sz w:val="24"/>
+          <w:szCs w:val="24"/>
+        </w:rPr>
+        <w:t xml:space="preserve">. Then it starts to </w:t>
+      </w:r>
+      <w:r>
+        <w:rPr>
+          <w:rFonts w:ascii="Times New Roman" w:hAnsi="Times New Roman" w:cs="Times New Roman"/>
+          <w:sz w:val="24"/>
+          <w:szCs w:val="24"/>
+        </w:rPr>
+        <w:t>do image inference using YOLO’s convolutional neural networ</w:t>
+      </w:r>
+      <w:r>
+        <w:rPr>
+          <w:rFonts w:ascii="Times New Roman" w:hAnsi="Times New Roman" w:cs="Times New Roman"/>
+          <w:sz w:val="24"/>
+          <w:szCs w:val="24"/>
+        </w:rPr>
+        <w:t>k by splitting the image into many grids, run</w:t>
+      </w:r>
+      <w:r>
+        <w:rPr>
+          <w:rFonts w:ascii="Times New Roman" w:hAnsi="Times New Roman" w:cs="Times New Roman"/>
+          <w:sz w:val="24"/>
+          <w:szCs w:val="24"/>
+        </w:rPr>
+        <w:t>ning</w:t>
+      </w:r>
+      <w:r>
+        <w:rPr>
+          <w:rFonts w:ascii="Times New Roman" w:hAnsi="Times New Roman" w:cs="Times New Roman"/>
+          <w:sz w:val="24"/>
+          <w:szCs w:val="24"/>
+        </w:rPr>
+        <w:t xml:space="preserve"> inference on </w:t>
+      </w:r>
+      <w:r>
+        <w:rPr>
+          <w:rFonts w:ascii="Times New Roman" w:hAnsi="Times New Roman" w:cs="Times New Roman"/>
+          <w:sz w:val="24"/>
+          <w:szCs w:val="24"/>
+        </w:rPr>
+        <w:t>the image</w:t>
+      </w:r>
+      <w:r>
+        <w:rPr>
+          <w:rFonts w:ascii="Times New Roman" w:hAnsi="Times New Roman" w:cs="Times New Roman"/>
+          <w:sz w:val="24"/>
+          <w:szCs w:val="24"/>
+        </w:rPr>
+        <w:t>,</w:t>
+      </w:r>
+      <w:r>
+        <w:rPr>
+          <w:rFonts w:ascii="Times New Roman" w:hAnsi="Times New Roman" w:cs="Times New Roman"/>
+          <w:sz w:val="24"/>
+          <w:szCs w:val="24"/>
+        </w:rPr>
+        <w:t xml:space="preserve"> and combining th</w:t>
+      </w:r>
+      <w:r>
+        <w:rPr>
+          <w:rFonts w:ascii="Times New Roman" w:hAnsi="Times New Roman" w:cs="Times New Roman"/>
+          <w:sz w:val="24"/>
+          <w:szCs w:val="24"/>
+        </w:rPr>
+        <w:t xml:space="preserve">e </w:t>
+      </w:r>
+      <w:r>
+        <w:rPr>
+          <w:rFonts w:ascii="Times New Roman" w:hAnsi="Times New Roman" w:cs="Times New Roman"/>
+          <w:sz w:val="24"/>
+          <w:szCs w:val="24"/>
+        </w:rPr>
+        <w:t>results.</w:t>
+      </w:r>
+      <w:r>
+        <w:rPr>
+          <w:rFonts w:ascii="Times New Roman" w:hAnsi="Times New Roman" w:cs="Times New Roman"/>
+          <w:sz w:val="24"/>
+          <w:szCs w:val="24"/>
+        </w:rPr>
+        <w:t xml:space="preserve"> </w:t>
+      </w:r>
+      <w:r>
+        <w:rPr>
+          <w:rFonts w:ascii="Times New Roman" w:hAnsi="Times New Roman" w:cs="Times New Roman"/>
+          <w:sz w:val="24"/>
+          <w:szCs w:val="24"/>
+        </w:rPr>
+        <w:t xml:space="preserve">In this project, we </w:t>
+      </w:r>
+      <w:r>
+        <w:rPr>
+          <w:rFonts w:ascii="Times New Roman" w:hAnsi="Times New Roman" w:cs="Times New Roman"/>
+          <w:sz w:val="24"/>
+          <w:szCs w:val="24"/>
+        </w:rPr>
+        <w:t xml:space="preserve">limit the model to only infer on the “person” class instead of the full hundreds of classes available to optimize processing power. </w:t>
+      </w:r>
+      <w:r>
+        <w:rPr>
+          <w:rFonts w:ascii="Times New Roman" w:hAnsi="Times New Roman" w:cs="Times New Roman"/>
+          <w:sz w:val="24"/>
+          <w:szCs w:val="24"/>
+        </w:rPr>
+        <w:t xml:space="preserve">This will result in bounding boxes and </w:t>
+      </w:r>
+      <w:r>
+        <w:rPr>
+          <w:rFonts w:ascii="Times New Roman" w:hAnsi="Times New Roman" w:cs="Times New Roman"/>
+          <w:sz w:val="24"/>
+          <w:szCs w:val="24"/>
+        </w:rPr>
+        <w:t>probability for each object detected</w:t>
+      </w:r>
+      <w:r>
+        <w:rPr>
+          <w:rFonts w:ascii="Times New Roman" w:hAnsi="Times New Roman" w:cs="Times New Roman"/>
+          <w:sz w:val="24"/>
+          <w:szCs w:val="24"/>
+        </w:rPr>
+        <w:t xml:space="preserve">. </w:t>
+      </w:r>
+      <w:r>
+        <w:rPr>
+          <w:rFonts w:ascii="Times New Roman" w:hAnsi="Times New Roman" w:cs="Times New Roman"/>
+          <w:sz w:val="24"/>
+          <w:szCs w:val="24"/>
+        </w:rPr>
+        <w:t xml:space="preserve">Out of those </w:t>
+      </w:r>
+      <w:r>
+        <w:rPr>
+          <w:rFonts w:ascii="Times New Roman" w:hAnsi="Times New Roman" w:cs="Times New Roman"/>
+          <w:sz w:val="24"/>
+          <w:szCs w:val="24"/>
+        </w:rPr>
+        <w:t xml:space="preserve">bounding boxes, YOLO will use </w:t>
+      </w:r>
+      <w:r>
+        <w:rPr>
+          <w:rFonts w:ascii="Times New Roman" w:hAnsi="Times New Roman" w:cs="Times New Roman"/>
+          <w:sz w:val="24"/>
+          <w:szCs w:val="24"/>
+        </w:rPr>
+        <w:t xml:space="preserve">non-maximum suppression to eliminate all the overlapping </w:t>
+      </w:r>
+      <w:r>
+        <w:rPr>
+          <w:rFonts w:ascii="Times New Roman" w:hAnsi="Times New Roman" w:cs="Times New Roman"/>
+          <w:sz w:val="24"/>
+          <w:szCs w:val="24"/>
+        </w:rPr>
+        <w:t>bounding boxes with low confidence score</w:t>
+      </w:r>
+      <w:r>
+        <w:rPr>
+          <w:rFonts w:ascii="Times New Roman" w:hAnsi="Times New Roman" w:cs="Times New Roman"/>
+          <w:sz w:val="24"/>
+          <w:szCs w:val="24"/>
+        </w:rPr>
+        <w:t xml:space="preserve"> producing a final detection with </w:t>
+      </w:r>
+      <w:r>
+        <w:rPr>
+          <w:rFonts w:ascii="Times New Roman" w:hAnsi="Times New Roman" w:cs="Times New Roman"/>
+          <w:sz w:val="24"/>
+          <w:szCs w:val="24"/>
+        </w:rPr>
+        <w:t>a single bounding box, class, and confidence for every object detected.</w:t>
+      </w:r>
+    </w:p>
+    <w:p>
+      <w:pPr>
+        <w:spacing w:line="360" w:lineRule="auto"/>
+        <w:ind w:firstLine="567"/>
+        <w:jc w:val="both"/>
+        <w:rPr>
+          <w:rFonts w:ascii="Times New Roman" w:hAnsi="Times New Roman" w:cs="Times New Roman"/>
+          <w:sz w:val="24"/>
+          <w:szCs w:val="24"/>
+        </w:rPr>
+      </w:pPr>
+      <w:r>
+        <w:rPr>
+          <w:rFonts w:ascii="Times New Roman" w:hAnsi="Times New Roman" w:cs="Times New Roman"/>
+          <w:sz w:val="24"/>
+          <w:szCs w:val="24"/>
+        </w:rPr>
+        <w:t>N</w:t>
+      </w:r>
+      <w:r>
+        <w:rPr>
+          <w:rFonts w:ascii="Times New Roman" w:hAnsi="Times New Roman" w:cs="Times New Roman"/>
+          <w:sz w:val="24"/>
+          <w:szCs w:val="24"/>
+        </w:rPr>
+        <w:t xml:space="preserve">on-maximum suppression works by </w:t>
+      </w:r>
+      <w:r>
+        <w:rPr>
+          <w:rFonts w:ascii="Times New Roman" w:hAnsi="Times New Roman" w:cs="Times New Roman"/>
+          <w:sz w:val="24"/>
+          <w:szCs w:val="24"/>
+        </w:rPr>
+        <w:t>sorting all bounding boxes from the highest confidence score to the lowest</w:t>
+      </w:r>
+      <w:r>
+        <w:rPr>
+          <w:rFonts w:ascii="Times New Roman" w:hAnsi="Times New Roman" w:cs="Times New Roman"/>
+          <w:sz w:val="24"/>
+          <w:szCs w:val="24"/>
+        </w:rPr>
+        <w:t xml:space="preserve">, then </w:t>
+      </w:r>
+      <w:r>
+        <w:rPr>
+          <w:rFonts w:ascii="Times New Roman" w:hAnsi="Times New Roman" w:cs="Times New Roman"/>
+          <w:sz w:val="24"/>
+          <w:szCs w:val="24"/>
+        </w:rPr>
+        <w:t>selecting the highest confidence score (S),</w:t>
+      </w:r>
+      <w:r>
+        <w:rPr>
+          <w:rFonts w:ascii="Times New Roman" w:hAnsi="Times New Roman" w:cs="Times New Roman"/>
+          <w:sz w:val="24"/>
+          <w:szCs w:val="24"/>
+        </w:rPr>
+        <w:t xml:space="preserve"> </w:t>
+      </w:r>
+      <w:r>
+        <w:rPr>
+          <w:rFonts w:ascii="Times New Roman" w:hAnsi="Times New Roman" w:cs="Times New Roman"/>
+          <w:sz w:val="24"/>
+          <w:szCs w:val="24"/>
+        </w:rPr>
+        <w:t xml:space="preserve">removing it from </w:t>
+      </w:r>
+      <w:r>
+        <w:rPr>
+          <w:rFonts w:ascii="Times New Roman" w:hAnsi="Times New Roman" w:cs="Times New Roman"/>
+          <w:sz w:val="24"/>
+          <w:szCs w:val="24"/>
+        </w:rPr>
+        <w:t>the</w:t>
+      </w:r>
+      <w:r>
+        <w:rPr>
+          <w:rFonts w:ascii="Times New Roman" w:hAnsi="Times New Roman" w:cs="Times New Roman"/>
+          <w:sz w:val="24"/>
+          <w:szCs w:val="24"/>
+        </w:rPr>
+        <w:t xml:space="preserve"> other</w:t>
+      </w:r>
+      <w:r>
+        <w:rPr>
+          <w:rFonts w:ascii="Times New Roman" w:hAnsi="Times New Roman" w:cs="Times New Roman"/>
+          <w:sz w:val="24"/>
+          <w:szCs w:val="24"/>
+        </w:rPr>
+        <w:t xml:space="preserve"> </w:t>
+      </w:r>
+      <w:r>
+        <w:rPr>
+          <w:rFonts w:ascii="Times New Roman" w:hAnsi="Times New Roman" w:cs="Times New Roman"/>
+          <w:sz w:val="24"/>
+          <w:szCs w:val="24"/>
+        </w:rPr>
+        <w:t xml:space="preserve">overlapping </w:t>
+      </w:r>
+      <w:r>
+        <w:rPr>
+          <w:rFonts w:ascii="Times New Roman" w:hAnsi="Times New Roman" w:cs="Times New Roman"/>
+          <w:sz w:val="24"/>
+          <w:szCs w:val="24"/>
+        </w:rPr>
+        <w:t>bounding</w:t>
+      </w:r>
+      <w:r>
+        <w:rPr>
+          <w:rFonts w:ascii="Times New Roman" w:hAnsi="Times New Roman" w:cs="Times New Roman"/>
+          <w:sz w:val="24"/>
+          <w:szCs w:val="24"/>
+        </w:rPr>
+        <w:t xml:space="preserve"> boxes</w:t>
+      </w:r>
+      <w:r>
+        <w:rPr>
+          <w:rFonts w:ascii="Times New Roman" w:hAnsi="Times New Roman" w:cs="Times New Roman"/>
+          <w:sz w:val="24"/>
+          <w:szCs w:val="24"/>
+        </w:rPr>
+        <w:t xml:space="preserve"> </w:t>
+      </w:r>
+      <w:r>
+        <w:rPr>
+          <w:rFonts w:ascii="Times New Roman" w:hAnsi="Times New Roman" w:cs="Times New Roman"/>
+          <w:sz w:val="24"/>
+          <w:szCs w:val="24"/>
+        </w:rPr>
+        <w:t>(P)</w:t>
+      </w:r>
+      <w:r>
+        <w:rPr>
+          <w:rFonts w:ascii="Times New Roman" w:hAnsi="Times New Roman" w:cs="Times New Roman"/>
+          <w:sz w:val="24"/>
+          <w:szCs w:val="24"/>
+        </w:rPr>
+        <w:t>,</w:t>
+      </w:r>
+      <w:r>
+        <w:rPr>
+          <w:rFonts w:ascii="Times New Roman" w:hAnsi="Times New Roman" w:cs="Times New Roman"/>
+          <w:sz w:val="24"/>
+          <w:szCs w:val="24"/>
+        </w:rPr>
+        <w:t xml:space="preserve"> </w:t>
+      </w:r>
+      <w:r>
+        <w:rPr>
+          <w:rFonts w:ascii="Times New Roman" w:hAnsi="Times New Roman" w:cs="Times New Roman"/>
+          <w:sz w:val="24"/>
+          <w:szCs w:val="24"/>
+        </w:rPr>
+        <w:t>and add</w:t>
+      </w:r>
+      <w:r>
+        <w:rPr>
+          <w:rFonts w:ascii="Times New Roman" w:hAnsi="Times New Roman" w:cs="Times New Roman"/>
+          <w:sz w:val="24"/>
+          <w:szCs w:val="24"/>
+        </w:rPr>
+        <w:t>ing</w:t>
+      </w:r>
+      <w:r>
+        <w:rPr>
+          <w:rFonts w:ascii="Times New Roman" w:hAnsi="Times New Roman" w:cs="Times New Roman"/>
+          <w:sz w:val="24"/>
+          <w:szCs w:val="24"/>
+        </w:rPr>
+        <w:t xml:space="preserve"> it to the final prediction list. Compare </w:t>
+      </w:r>
+      <w:r>
+        <w:rPr>
+          <w:rFonts w:ascii="Times New Roman" w:hAnsi="Times New Roman" w:cs="Times New Roman"/>
+          <w:sz w:val="24"/>
+          <w:szCs w:val="24"/>
+        </w:rPr>
+        <w:t>the</w:t>
+      </w:r>
+      <w:r>
+        <w:rPr>
+          <w:rFonts w:ascii="Times New Roman" w:hAnsi="Times New Roman" w:cs="Times New Roman"/>
+          <w:sz w:val="24"/>
+          <w:szCs w:val="24"/>
+        </w:rPr>
+        <w:t xml:space="preserve"> S's predictions with all the predictions in P. Calculate the </w:t>
+      </w:r>
+      <w:r>
+        <w:rPr>
+          <w:rFonts w:ascii="Times New Roman" w:hAnsi="Times New Roman" w:cs="Times New Roman"/>
+          <w:sz w:val="24"/>
+          <w:szCs w:val="24"/>
+        </w:rPr>
+        <w:t>Intersection over Unions (</w:t>
+      </w:r>
+      <w:proofErr w:type="spellStart"/>
+      <w:r>
+        <w:rPr>
+          <w:rFonts w:ascii="Times New Roman" w:hAnsi="Times New Roman" w:cs="Times New Roman"/>
+          <w:sz w:val="24"/>
+          <w:szCs w:val="24"/>
+        </w:rPr>
+        <w:t>IoU</w:t>
+      </w:r>
+      <w:proofErr w:type="spellEnd"/>
+      <w:r>
+        <w:rPr>
+          <w:rFonts w:ascii="Times New Roman" w:hAnsi="Times New Roman" w:cs="Times New Roman"/>
+          <w:sz w:val="24"/>
+          <w:szCs w:val="24"/>
+        </w:rPr>
+        <w:t>)</w:t>
+      </w:r>
+      <w:r>
+        <w:rPr>
+          <w:rFonts w:ascii="Times New Roman" w:hAnsi="Times New Roman" w:cs="Times New Roman"/>
+          <w:sz w:val="24"/>
+          <w:szCs w:val="24"/>
+        </w:rPr>
+        <w:t xml:space="preserve"> of the predictions </w:t>
+      </w:r>
+      <w:r>
+        <w:rPr>
+          <w:rFonts w:ascii="Times New Roman" w:hAnsi="Times New Roman" w:cs="Times New Roman"/>
+          <w:sz w:val="24"/>
+          <w:szCs w:val="24"/>
+        </w:rPr>
+        <w:t xml:space="preserve">and </w:t>
+      </w:r>
+      <w:r>
+        <w:rPr>
+          <w:rFonts w:ascii="Times New Roman" w:hAnsi="Times New Roman" w:cs="Times New Roman"/>
+          <w:sz w:val="24"/>
+          <w:szCs w:val="24"/>
+        </w:rPr>
+        <w:t xml:space="preserve">if the </w:t>
+      </w:r>
+      <w:proofErr w:type="spellStart"/>
+      <w:r>
+        <w:rPr>
+          <w:rFonts w:ascii="Times New Roman" w:hAnsi="Times New Roman" w:cs="Times New Roman"/>
+          <w:sz w:val="24"/>
+          <w:szCs w:val="24"/>
+        </w:rPr>
+        <w:t>IoU</w:t>
+      </w:r>
+      <w:proofErr w:type="spellEnd"/>
+      <w:r>
+        <w:rPr>
+          <w:rFonts w:ascii="Times New Roman" w:hAnsi="Times New Roman" w:cs="Times New Roman"/>
+          <w:sz w:val="24"/>
+          <w:szCs w:val="24"/>
+        </w:rPr>
+        <w:t xml:space="preserve"> is greater than the threshold th</w:t>
+      </w:r>
+      <w:r>
+        <w:rPr>
+          <w:rFonts w:ascii="Times New Roman" w:hAnsi="Times New Roman" w:cs="Times New Roman"/>
+          <w:sz w:val="24"/>
+          <w:szCs w:val="24"/>
+        </w:rPr>
+        <w:t>e</w:t>
+      </w:r>
+      <w:r>
+        <w:rPr>
+          <w:rFonts w:ascii="Times New Roman" w:hAnsi="Times New Roman" w:cs="Times New Roman"/>
+          <w:sz w:val="24"/>
+          <w:szCs w:val="24"/>
+        </w:rPr>
+        <w:t xml:space="preserve">n remove the </w:t>
+      </w:r>
+      <w:r>
+        <w:rPr>
+          <w:rFonts w:ascii="Times New Roman" w:hAnsi="Times New Roman" w:cs="Times New Roman"/>
+          <w:sz w:val="24"/>
+          <w:szCs w:val="24"/>
+        </w:rPr>
+        <w:t xml:space="preserve">predictions </w:t>
+      </w:r>
+      <w:r>
+        <w:rPr>
+          <w:rFonts w:ascii="Times New Roman" w:hAnsi="Times New Roman" w:cs="Times New Roman"/>
+          <w:sz w:val="24"/>
+          <w:szCs w:val="24"/>
+        </w:rPr>
+        <w:t xml:space="preserve">from P. If there </w:t>
+      </w:r>
+      <w:r>
+        <w:rPr>
+          <w:rFonts w:ascii="Times New Roman" w:hAnsi="Times New Roman" w:cs="Times New Roman"/>
+          <w:sz w:val="24"/>
+          <w:szCs w:val="24"/>
+        </w:rPr>
+        <w:t xml:space="preserve">are still predictions left in </w:t>
+      </w:r>
+      <w:proofErr w:type="gramStart"/>
+      <w:r>
+        <w:rPr>
+          <w:rFonts w:ascii="Times New Roman" w:hAnsi="Times New Roman" w:cs="Times New Roman"/>
+          <w:sz w:val="24"/>
+          <w:szCs w:val="24"/>
+        </w:rPr>
+        <w:t>P</w:t>
+      </w:r>
+      <w:proofErr w:type="gramEnd"/>
+      <w:r>
+        <w:rPr>
+          <w:rFonts w:ascii="Times New Roman" w:hAnsi="Times New Roman" w:cs="Times New Roman"/>
+          <w:sz w:val="24"/>
+          <w:szCs w:val="24"/>
+        </w:rPr>
+        <w:t xml:space="preserve"> we loop from the first step or else just return the </w:t>
+      </w:r>
+      <w:r>
+        <w:rPr>
+          <w:rFonts w:ascii="Times New Roman" w:hAnsi="Times New Roman" w:cs="Times New Roman"/>
+          <w:sz w:val="24"/>
+          <w:szCs w:val="24"/>
+        </w:rPr>
+        <w:t xml:space="preserve">final prediction </w:t>
+      </w:r>
+      <w:r>
+        <w:rPr>
+          <w:rFonts w:ascii="Times New Roman" w:hAnsi="Times New Roman" w:cs="Times New Roman"/>
+          <w:sz w:val="24"/>
+          <w:szCs w:val="24"/>
+        </w:rPr>
+        <w:t>list</w:t>
+      </w:r>
+      <w:r>
+        <w:rPr>
+          <w:rFonts w:ascii="Times New Roman" w:hAnsi="Times New Roman" w:cs="Times New Roman"/>
+          <w:sz w:val="24"/>
+          <w:szCs w:val="24"/>
+        </w:rPr>
+        <w:t xml:space="preserve"> that contain</w:t>
+      </w:r>
+      <w:r>
+        <w:rPr>
+          <w:rFonts w:ascii="Times New Roman" w:hAnsi="Times New Roman" w:cs="Times New Roman"/>
+          <w:sz w:val="24"/>
+          <w:szCs w:val="24"/>
+        </w:rPr>
+        <w:t>s</w:t>
+      </w:r>
+      <w:r>
+        <w:rPr>
+          <w:rFonts w:ascii="Times New Roman" w:hAnsi="Times New Roman" w:cs="Times New Roman"/>
+          <w:sz w:val="24"/>
+          <w:szCs w:val="24"/>
+        </w:rPr>
+        <w:t xml:space="preserve"> the filtered predictions.</w:t>
+      </w:r>
+      <w:r>
+        <w:rPr>
+          <w:rFonts w:ascii="Times New Roman" w:hAnsi="Times New Roman" w:cs="Times New Roman"/>
+          <w:sz w:val="24"/>
+          <w:szCs w:val="24"/>
+        </w:rPr>
+        <w:t xml:space="preserve"> This will leave only the highest confidence bounding boxes to remain for each object.</w:t>
+      </w:r>
+    </w:p>
+    <w:p>
+      <w:pPr>
+        <w:spacing w:line="360" w:lineRule="auto"/>
+        <w:ind w:firstLine="567"/>
+        <w:jc w:val="both"/>
+        <w:rPr>
+          <w:rFonts w:ascii="Times New Roman" w:hAnsi="Times New Roman" w:cs="Times New Roman"/>
+          <w:sz w:val="24"/>
+          <w:szCs w:val="24"/>
+        </w:rPr>
+      </w:pPr>
+      <w:r>
+        <w:rPr>
+          <w:rFonts w:ascii="Times New Roman" w:hAnsi="Times New Roman" w:cs="Times New Roman"/>
+          <w:sz w:val="24"/>
+          <w:szCs w:val="24"/>
+        </w:rPr>
+        <w:t>For this project, we specifically used the medium variant of YOLOv8</w:t>
+      </w:r>
+      <w:r>
+        <w:rPr>
+          <w:rFonts w:ascii="Times New Roman" w:hAnsi="Times New Roman" w:cs="Times New Roman"/>
+          <w:sz w:val="24"/>
+          <w:szCs w:val="24"/>
+        </w:rPr>
+        <w:t xml:space="preserve"> (yolov8m.pt)</w:t>
+      </w:r>
+      <w:r>
+        <w:rPr>
+          <w:rFonts w:ascii="Times New Roman" w:hAnsi="Times New Roman" w:cs="Times New Roman"/>
+          <w:sz w:val="24"/>
+          <w:szCs w:val="24"/>
+        </w:rPr>
+        <w:t xml:space="preserve"> as we found that the small version has difficulties recognizing some objects, while the large model tends to detect reflections as people.</w:t>
+      </w:r>
+    </w:p>
+    <w:p>
+      <w:pPr>
+        <w:pStyle w:val="Heading2"/>
+        <w:rPr>
+          <w:rFonts w:ascii="Times New Roman" w:hAnsi="Times New Roman" w:cs="Times New Roman"/>
+        </w:rPr>
+      </w:pPr>
+      <w:bookmarkStart w:id="10" w:name="_Toc153557991"/>
+      <w:r>
+        <w:rPr>
+          <w:rFonts w:ascii="Times New Roman" w:hAnsi="Times New Roman" w:cs="Times New Roman"/>
+        </w:rPr>
+        <w:lastRenderedPageBreak/>
+        <w:t xml:space="preserve">2.4. </w:t>
+      </w:r>
+      <w:proofErr w:type="spellStart"/>
+      <w:r>
+        <w:rPr>
+          <w:rFonts w:ascii="Times New Roman" w:hAnsi="Times New Roman" w:cs="Times New Roman"/>
+        </w:rPr>
+        <w:t>Streamlit</w:t>
+      </w:r>
+      <w:bookmarkEnd w:id="10"/>
+      <w:proofErr w:type="spellEnd"/>
+    </w:p>
+    <w:p>
+      <w:pPr>
+        <w:spacing w:line="360" w:lineRule="auto"/>
+        <w:ind w:firstLine="567"/>
+        <w:jc w:val="both"/>
+        <w:rPr>
+          <w:rFonts w:ascii="Times New Roman" w:hAnsi="Times New Roman" w:cs="Times New Roman"/>
+          <w:sz w:val="24"/>
+          <w:szCs w:val="24"/>
+        </w:rPr>
+      </w:pPr>
+      <w:proofErr w:type="spellStart"/>
+      <w:r>
+        <w:rPr>
+          <w:rFonts w:ascii="Times New Roman" w:hAnsi="Times New Roman" w:cs="Times New Roman"/>
+          <w:sz w:val="24"/>
+          <w:szCs w:val="24"/>
+        </w:rPr>
+        <w:t>Streamlit</w:t>
+      </w:r>
+      <w:proofErr w:type="spellEnd"/>
+      <w:r>
+        <w:rPr>
+          <w:rFonts w:ascii="Times New Roman" w:hAnsi="Times New Roman" w:cs="Times New Roman"/>
+          <w:sz w:val="24"/>
+          <w:szCs w:val="24"/>
+        </w:rPr>
+        <w:t xml:space="preserve"> is</w:t>
+      </w:r>
+      <w:r>
+        <w:rPr>
+          <w:rFonts w:ascii="Times New Roman" w:hAnsi="Times New Roman" w:cs="Times New Roman"/>
+          <w:sz w:val="24"/>
+          <w:szCs w:val="24"/>
+        </w:rPr>
+        <w:t xml:space="preserve"> a python framework used to quickly make a web-based application</w:t>
+      </w:r>
+      <w:r>
+        <w:rPr>
+          <w:rFonts w:ascii="Times New Roman" w:hAnsi="Times New Roman" w:cs="Times New Roman"/>
+          <w:sz w:val="24"/>
+          <w:szCs w:val="24"/>
+        </w:rPr>
+        <w:t xml:space="preserve"> for displaying and taking data. We used this framework to speed up development and fa</w:t>
+      </w:r>
+      <w:r>
+        <w:rPr>
+          <w:rFonts w:ascii="Times New Roman" w:hAnsi="Times New Roman" w:cs="Times New Roman"/>
+          <w:sz w:val="24"/>
+          <w:szCs w:val="24"/>
+        </w:rPr>
+        <w:t>cilitate direct input-</w:t>
+      </w:r>
+      <w:r>
+        <w:rPr>
+          <w:rFonts w:ascii="Times New Roman" w:hAnsi="Times New Roman" w:cs="Times New Roman"/>
+          <w:sz w:val="24"/>
+          <w:szCs w:val="24"/>
+        </w:rPr>
+        <w:t>output</w:t>
+      </w:r>
+      <w:r>
+        <w:rPr>
+          <w:rFonts w:ascii="Times New Roman" w:hAnsi="Times New Roman" w:cs="Times New Roman"/>
+          <w:sz w:val="24"/>
+          <w:szCs w:val="24"/>
+        </w:rPr>
+        <w:t xml:space="preserve"> user</w:t>
+      </w:r>
+      <w:r>
+        <w:rPr>
+          <w:rFonts w:ascii="Times New Roman" w:hAnsi="Times New Roman" w:cs="Times New Roman"/>
+          <w:sz w:val="24"/>
+          <w:szCs w:val="24"/>
+        </w:rPr>
+        <w:t xml:space="preserve"> experience</w:t>
+      </w:r>
+      <w:r>
+        <w:rPr>
+          <w:rFonts w:ascii="Times New Roman" w:hAnsi="Times New Roman" w:cs="Times New Roman"/>
+          <w:sz w:val="24"/>
+          <w:szCs w:val="24"/>
+        </w:rPr>
+        <w:t xml:space="preserve"> in elevator people prediction</w:t>
+      </w:r>
+      <w:r>
+        <w:rPr>
+          <w:rFonts w:ascii="Times New Roman" w:hAnsi="Times New Roman" w:cs="Times New Roman"/>
+          <w:sz w:val="24"/>
+          <w:szCs w:val="24"/>
+        </w:rPr>
+        <w:t>.</w:t>
+      </w:r>
+    </w:p>
+    <w:p>
+      <w:pPr>
+        <w:pStyle w:val="Heading1"/>
+        <w:spacing w:line="360" w:lineRule="auto"/>
+        <w:jc w:val="center"/>
+        <w:rPr>
+          <w:rFonts w:ascii="Times New Roman" w:hAnsi="Times New Roman" w:cs="Times New Roman"/>
+        </w:rPr>
+      </w:pPr>
+      <w:bookmarkStart w:id="11" w:name="_Toc153275510"/>
+      <w:bookmarkStart w:id="12" w:name="_Toc153557992"/>
+      <w:r>
+        <w:rPr>
+          <w:rFonts w:ascii="Times New Roman" w:hAnsi="Times New Roman" w:cs="Times New Roman"/>
+        </w:rPr>
+        <w:t>3</w:t>
+      </w:r>
+      <w:r>
+        <w:rPr>
+          <w:rFonts w:ascii="Times New Roman" w:hAnsi="Times New Roman" w:cs="Times New Roman"/>
+        </w:rPr>
+        <w:t xml:space="preserve">. </w:t>
+      </w:r>
+      <w:bookmarkEnd w:id="11"/>
+      <w:r>
+        <w:rPr>
+          <w:rFonts w:ascii="Times New Roman" w:hAnsi="Times New Roman" w:cs="Times New Roman"/>
+        </w:rPr>
+        <w:t>Results and Discussions</w:t>
+      </w:r>
+      <w:bookmarkEnd w:id="12"/>
+    </w:p>
+    <w:p>
+      <w:pPr>
+        <w:pStyle w:val="Heading2"/>
+        <w:numPr>
+          <w:ilvl w:val="1"/>
+          <w:numId w:val="11"/>
+        </w:numPr>
+        <w:spacing w:line="360" w:lineRule="auto"/>
+        <w:ind w:left="709"/>
+        <w:jc w:val="both"/>
+        <w:rPr>
+          <w:rFonts w:ascii="Times New Roman" w:hAnsi="Times New Roman" w:cs="Times New Roman"/>
+        </w:rPr>
+      </w:pPr>
+      <w:bookmarkStart w:id="13" w:name="_Toc153557993"/>
+      <w:r>
+        <w:rPr>
+          <w:rFonts w:ascii="Times New Roman" w:hAnsi="Times New Roman" w:cs="Times New Roman"/>
+        </w:rPr>
+        <w:t>Project</w:t>
+      </w:r>
+      <w:r>
+        <w:rPr>
+          <w:rFonts w:ascii="Times New Roman" w:hAnsi="Times New Roman" w:cs="Times New Roman"/>
+        </w:rPr>
+        <w:t xml:space="preserve"> UI</w:t>
+      </w:r>
+      <w:r>
+        <w:rPr>
+          <w:rFonts w:ascii="Times New Roman" w:hAnsi="Times New Roman" w:cs="Times New Roman"/>
+        </w:rPr>
+        <w:t xml:space="preserve"> and Explanation</w:t>
+      </w:r>
+      <w:bookmarkEnd w:id="13"/>
+    </w:p>
+    <w:p>
+      <w:pPr>
+        <w:spacing w:line="360" w:lineRule="auto"/>
+        <w:jc w:val="center"/>
+      </w:pPr>
       <w:r>
         <w:rPr>
           <w:noProof/>
         </w:rPr>
         <w:drawing>
-          <wp:inline distT="0" distB="0" distL="0" distR="0" wp14:anchorId="1AD3F5F2" wp14:editId="4DDFF7E1">
-            <wp:extent cx="2333625" cy="5234299"/>
+          <wp:inline distT="0" distB="0" distL="0" distR="0" wp14:anchorId="01B11656" wp14:editId="573CF2B3">
+            <wp:extent cx="3381090" cy="1887775"/>
             <wp:effectExtent l="0" t="0" r="0" b="0"/>
-            <wp:docPr id="1701032912" name="Picture 1701032912"/>
+            <wp:docPr id="2128900150" name="Picture 2128900150"/>
             <wp:cNvGraphicFramePr>
               <a:graphicFrameLocks xmlns:a="http://schemas.openxmlformats.org/drawingml/2006/main" noChangeAspect="1"/>
             </wp:cNvGraphicFramePr>
@@ -3828,6 +4329,52 @@
                   <pic:spPr>
                     <a:xfrm>
                       <a:off x="0" y="0"/>
+                      <a:ext cx="3381090" cy="1887775"/>
+                    </a:xfrm>
+                    <a:prstGeom prst="rect">
+                      <a:avLst/>
+                    </a:prstGeom>
+                  </pic:spPr>
+                </pic:pic>
+              </a:graphicData>
+            </a:graphic>
+          </wp:inline>
+        </w:drawing>
+      </w:r>
+      <w:r>
+        <w:rPr>
+          <w:noProof/>
+        </w:rPr>
+        <w:drawing>
+          <wp:inline distT="0" distB="0" distL="0" distR="0" wp14:anchorId="1AD3F5F2" wp14:editId="4DDFF7E1">
+            <wp:extent cx="2333625" cy="5234299"/>
+            <wp:effectExtent l="0" t="0" r="0" b="0"/>
+            <wp:docPr id="1701032912" name="Picture 1701032912"/>
+            <wp:cNvGraphicFramePr>
+              <a:graphicFrameLocks xmlns:a="http://schemas.openxmlformats.org/drawingml/2006/main" noChangeAspect="1"/>
+            </wp:cNvGraphicFramePr>
+            <a:graphic xmlns:a="http://schemas.openxmlformats.org/drawingml/2006/main">
+              <a:graphicData uri="http://schemas.openxmlformats.org/drawingml/2006/picture">
+                <pic:pic xmlns:pic="http://schemas.openxmlformats.org/drawingml/2006/picture">
+                  <pic:nvPicPr>
+                    <pic:cNvPr id="0" name=""/>
+                    <pic:cNvPicPr/>
+                  </pic:nvPicPr>
+                  <pic:blipFill>
+                    <a:blip r:embed="rId15">
+                      <a:extLst>
+                        <a:ext uri="{28A0092B-C50C-407E-A947-70E740481C1C}">
+                          <a14:useLocalDpi xmlns:a14="http://schemas.microsoft.com/office/drawing/2010/main" val="0"/>
+                        </a:ext>
+                      </a:extLst>
+                    </a:blip>
+                    <a:stretch>
+                      <a:fillRect/>
+                    </a:stretch>
+                  </pic:blipFill>
+                  <pic:spPr>
+                    <a:xfrm>
+                      <a:off x="0" y="0"/>
                       <a:ext cx="2333625" cy="5234299"/>
                     </a:xfrm>
                     <a:prstGeom prst="rect">
@@ -3857,7 +4404,23 @@
           <w:sz w:val="24"/>
           <w:szCs w:val="24"/>
         </w:rPr>
-        <w:t>Fig 2. Project UI</w:t>
+        <w:t xml:space="preserve">Fig </w:t>
+      </w:r>
+      <w:r>
+        <w:rPr>
+          <w:rFonts w:ascii="Times New Roman" w:eastAsia="Times New Roman" w:hAnsi="Times New Roman" w:cs="Times New Roman"/>
+          <w:sz w:val="24"/>
+          <w:szCs w:val="24"/>
+        </w:rPr>
+        <w:t>3</w:t>
+      </w:r>
+      <w:r>
+        <w:rPr>
+          <w:rFonts w:ascii="Times New Roman" w:eastAsia="Times New Roman" w:hAnsi="Times New Roman" w:cs="Times New Roman"/>
+          <w:sz w:val="24"/>
+          <w:szCs w:val="24"/>
+        </w:rPr>
+        <w:t>. Project UI</w:t>
       </w:r>
     </w:p>
     <w:p>
@@ -3919,7 +4482,16 @@
           <w:sz w:val="24"/>
           <w:szCs w:val="24"/>
         </w:rPr>
-        <w:t xml:space="preserve"> It will then detect how many people are in both images and print out the result. </w:t>
+        <w:t xml:space="preserve"> It will then detect how many people are in </w:t>
+      </w:r>
+      <w:r>
+        <w:rPr>
+          <w:rFonts w:ascii="Times New Roman" w:hAnsi="Times New Roman" w:cs="Times New Roman"/>
+          <w:sz w:val="24"/>
+          <w:szCs w:val="24"/>
+        </w:rPr>
+        <w:lastRenderedPageBreak/>
+        <w:t xml:space="preserve">both images and print out the result. </w:t>
       </w:r>
       <w:r>
         <w:rPr>
@@ -4013,7 +4585,6 @@
         <w:rPr>
           <w:rFonts w:ascii="Times New Roman" w:hAnsi="Times New Roman" w:cs="Times New Roman"/>
         </w:rPr>
-        <w:lastRenderedPageBreak/>
         <w:t>Metrics</w:t>
       </w:r>
       <w:bookmarkEnd w:id="14"/>
@@ -4377,7 +4948,23 @@
           <w:sz w:val="24"/>
           <w:szCs w:val="24"/>
         </w:rPr>
-        <w:t xml:space="preserve"> the amount of people with good accuracy with it only being wrong by 0.471 people in average</w:t>
+        <w:t xml:space="preserve"> the amount of people with good accuracy with it only being wrong by 0.471 people </w:t>
+      </w:r>
+      <w:r>
+        <w:rPr>
+          <w:rFonts w:ascii="Times New Roman" w:hAnsi="Times New Roman" w:cs="Times New Roman"/>
+          <w:sz w:val="24"/>
+          <w:szCs w:val="24"/>
+        </w:rPr>
+        <w:t>o</w:t>
+      </w:r>
+      <w:r>
+        <w:rPr>
+          <w:rFonts w:ascii="Times New Roman" w:hAnsi="Times New Roman" w:cs="Times New Roman"/>
+          <w:sz w:val="24"/>
+          <w:szCs w:val="24"/>
+        </w:rPr>
+        <w:t>n average</w:t>
       </w:r>
       <w:r>
         <w:rPr>
@@ -4824,7 +5411,7 @@
           <wp:inline distT="0" distB="0" distL="0" distR="0" wp14:anchorId="791AA570" wp14:editId="7544057F">
             <wp:extent cx="3441699" cy="2581275"/>
             <wp:effectExtent l="0" t="0" r="6985" b="0"/>
-            <wp:docPr id="1320965551" name="Picture 1" descr="A chart of numbers and a number&#10;&#10;Description automatically generated with medium confidence"/>
+            <wp:docPr id="1320965551" name="Picture 1320965551" descr="A chart of numbers and a number&#10;&#10;Description automatically generated with medium confidence"/>
             <wp:cNvGraphicFramePr>
               <a:graphicFrameLocks xmlns:a="http://schemas.openxmlformats.org/drawingml/2006/main" noChangeAspect="1"/>
             </wp:cNvGraphicFramePr>
@@ -4836,7 +5423,7 @@
                     <pic:cNvPicPr/>
                   </pic:nvPicPr>
                   <pic:blipFill>
-                    <a:blip r:embed="rId15">
+                    <a:blip r:embed="rId16">
                       <a:extLst>
                         <a:ext uri="{28A0092B-C50C-407E-A947-70E740481C1C}">
                           <a14:useLocalDpi xmlns:a14="http://schemas.microsoft.com/office/drawing/2010/main" val="0"/>
@@ -4879,7 +5466,23 @@
           <w:sz w:val="24"/>
           <w:szCs w:val="24"/>
         </w:rPr>
-        <w:t>Fig 3. Confusion Matrix</w:t>
+        <w:t xml:space="preserve">Fig </w:t>
+      </w:r>
+      <w:r>
+        <w:rPr>
+          <w:rFonts w:ascii="Times New Roman" w:hAnsi="Times New Roman" w:cs="Times New Roman"/>
+          <w:sz w:val="24"/>
+          <w:szCs w:val="24"/>
+        </w:rPr>
+        <w:t>4</w:t>
+      </w:r>
+      <w:r>
+        <w:rPr>
+          <w:rFonts w:ascii="Times New Roman" w:hAnsi="Times New Roman" w:cs="Times New Roman"/>
+          <w:sz w:val="24"/>
+          <w:szCs w:val="24"/>
+        </w:rPr>
+        <w:t>. Confusion Matrix</w:t>
       </w:r>
     </w:p>
     <w:p>
@@ -5067,7 +5670,23 @@
           <w:sz w:val="24"/>
           <w:szCs w:val="24"/>
         </w:rPr>
-        <w:t xml:space="preserve">in Fig 3 </w:t>
+        <w:t xml:space="preserve">in Fig </w:t>
+      </w:r>
+      <w:r>
+        <w:rPr>
+          <w:rFonts w:ascii="Times New Roman" w:hAnsi="Times New Roman" w:cs="Times New Roman"/>
+          <w:sz w:val="24"/>
+          <w:szCs w:val="24"/>
+        </w:rPr>
+        <w:t>4</w:t>
+      </w:r>
+      <w:r>
+        <w:rPr>
+          <w:rFonts w:ascii="Times New Roman" w:hAnsi="Times New Roman" w:cs="Times New Roman"/>
+          <w:sz w:val="24"/>
+          <w:szCs w:val="24"/>
+        </w:rPr>
+        <w:t xml:space="preserve"> </w:t>
       </w:r>
       <w:r>
         <w:rPr>
@@ -5237,7 +5856,7 @@
           <w:sz w:val="24"/>
           <w:szCs w:val="24"/>
         </w:rPr>
-        <w:t>3</w:t>
+        <w:t>4</w:t>
       </w:r>
       <w:r>
         <w:rPr>
@@ -5606,7 +6225,23 @@
           <w:sz w:val="24"/>
           <w:szCs w:val="24"/>
         </w:rPr>
-        <w:t xml:space="preserve">incorrect tolerance of 1. In this instance if </w:t>
+        <w:t>incorrect tolerance of 1. In this instance</w:t>
+      </w:r>
+      <w:r>
+        <w:rPr>
+          <w:rFonts w:ascii="Times New Roman" w:hAnsi="Times New Roman" w:cs="Times New Roman"/>
+          <w:sz w:val="24"/>
+          <w:szCs w:val="24"/>
+        </w:rPr>
+        <w:t>,</w:t>
+      </w:r>
+      <w:r>
+        <w:rPr>
+          <w:rFonts w:ascii="Times New Roman" w:hAnsi="Times New Roman" w:cs="Times New Roman"/>
+          <w:sz w:val="24"/>
+          <w:szCs w:val="24"/>
+        </w:rPr>
+        <w:t xml:space="preserve"> if </w:t>
       </w:r>
       <w:r>
         <w:rPr>
@@ -5694,7 +6329,31 @@
           <w:sz w:val="24"/>
           <w:szCs w:val="24"/>
         </w:rPr>
-        <w:t>gible in real world application</w:t>
+        <w:t>gible in real</w:t>
+      </w:r>
+      <w:r>
+        <w:rPr>
+          <w:rFonts w:ascii="Times New Roman" w:hAnsi="Times New Roman" w:cs="Times New Roman"/>
+          <w:sz w:val="24"/>
+          <w:szCs w:val="24"/>
+        </w:rPr>
+        <w:t>-</w:t>
+      </w:r>
+      <w:r>
+        <w:rPr>
+          <w:rFonts w:ascii="Times New Roman" w:hAnsi="Times New Roman" w:cs="Times New Roman"/>
+          <w:sz w:val="24"/>
+          <w:szCs w:val="24"/>
+        </w:rPr>
+        <w:t>world application</w:t>
+      </w:r>
+      <w:r>
+        <w:rPr>
+          <w:rFonts w:ascii="Times New Roman" w:hAnsi="Times New Roman" w:cs="Times New Roman"/>
+          <w:sz w:val="24"/>
+          <w:szCs w:val="24"/>
+        </w:rPr>
+        <w:t>s</w:t>
       </w:r>
       <w:r>
         <w:rPr>
@@ -5795,7 +6454,23 @@
           <w:sz w:val="24"/>
           <w:szCs w:val="24"/>
         </w:rPr>
-        <w:t>, however, struggles with some edge case or outlier images.</w:t>
+        <w:t>, however, struggles with some edge case</w:t>
+      </w:r>
+      <w:r>
+        <w:rPr>
+          <w:rFonts w:ascii="Times New Roman" w:hAnsi="Times New Roman" w:cs="Times New Roman"/>
+          <w:sz w:val="24"/>
+          <w:szCs w:val="24"/>
+        </w:rPr>
+        <w:t>s</w:t>
+      </w:r>
+      <w:r>
+        <w:rPr>
+          <w:rFonts w:ascii="Times New Roman" w:hAnsi="Times New Roman" w:cs="Times New Roman"/>
+          <w:sz w:val="24"/>
+          <w:szCs w:val="24"/>
+        </w:rPr>
+        <w:t xml:space="preserve"> or outlier images.</w:t>
       </w:r>
     </w:p>
     <w:p>
@@ -5829,11 +6504,20 @@
           <w:rFonts w:ascii="Times New Roman" w:hAnsi="Times New Roman" w:cs="Times New Roman"/>
         </w:rPr>
       </w:pPr>
-      <w:r>
-        <w:rPr>
-          <w:rFonts w:ascii="Times New Roman" w:hAnsi="Times New Roman" w:cs="Times New Roman"/>
-        </w:rPr>
-        <w:t>https://github.com/xxKeyaxx/Elevator-amount-of-People-Prediction</w:t>
+      <w:hyperlink r:id="rId17">
+        <w:r>
+          <w:rPr>
+            <w:rStyle w:val="Hyperlink"/>
+            <w:rFonts w:ascii="Times New Roman" w:hAnsi="Times New Roman" w:cs="Times New Roman"/>
+          </w:rPr>
+          <w:t>https://github.com/xxKeyaxx/Elevator-amount-of-People-Prediction</w:t>
+        </w:r>
+      </w:hyperlink>
+      <w:r>
+        <w:rPr>
+          <w:rFonts w:ascii="Times New Roman" w:hAnsi="Times New Roman" w:cs="Times New Roman"/>
+        </w:rPr>
+        <w:t xml:space="preserve"> </w:t>
       </w:r>
     </w:p>
     <w:p>
@@ -5943,7 +6627,23 @@
           <w:sz w:val="24"/>
           <w:szCs w:val="24"/>
         </w:rPr>
-        <w:t>the cost for implementing this system is minimal</w:t>
+        <w:t xml:space="preserve">the cost </w:t>
+      </w:r>
+      <w:r>
+        <w:rPr>
+          <w:rFonts w:ascii="Times New Roman" w:hAnsi="Times New Roman" w:cs="Times New Roman"/>
+          <w:sz w:val="24"/>
+          <w:szCs w:val="24"/>
+        </w:rPr>
+        <w:t>of</w:t>
+      </w:r>
+      <w:r>
+        <w:rPr>
+          <w:rFonts w:ascii="Times New Roman" w:hAnsi="Times New Roman" w:cs="Times New Roman"/>
+          <w:sz w:val="24"/>
+          <w:szCs w:val="24"/>
+        </w:rPr>
+        <w:t xml:space="preserve"> implementing this system is minimal</w:t>
       </w:r>
       <w:r>
         <w:rPr>
@@ -5999,7 +6699,7 @@
           <w:sz w:val="24"/>
           <w:szCs w:val="24"/>
         </w:rPr>
-        <w:t xml:space="preserve"> to maximize the systems efficiency through better decision-making.</w:t>
+        <w:t xml:space="preserve"> to maximize the system efficiency through better decision-making.</w:t>
       </w:r>
       <w:r>
         <w:rPr>
@@ -6083,33 +6783,31 @@
           <w:sz w:val="24"/>
           <w:szCs w:val="24"/>
         </w:rPr>
-        <w:t xml:space="preserve">In the future, we would like to see </w:t>
-      </w:r>
-      <w:proofErr w:type="gramStart"/>
-      <w:r>
-        <w:rPr>
-          <w:rFonts w:ascii="Times New Roman" w:hAnsi="Times New Roman" w:cs="Times New Roman"/>
-          <w:sz w:val="24"/>
-          <w:szCs w:val="24"/>
-        </w:rPr>
-        <w:t>a full</w:t>
-      </w:r>
-      <w:proofErr w:type="gramEnd"/>
-      <w:r>
-        <w:rPr>
-          <w:rFonts w:ascii="Times New Roman" w:hAnsi="Times New Roman" w:cs="Times New Roman"/>
-          <w:sz w:val="24"/>
-          <w:szCs w:val="24"/>
-        </w:rPr>
-        <w:t xml:space="preserve"> impl</w:t>
-      </w:r>
-      <w:r>
-        <w:rPr>
-          <w:rFonts w:ascii="Times New Roman" w:hAnsi="Times New Roman" w:cs="Times New Roman"/>
-          <w:sz w:val="24"/>
-          <w:szCs w:val="24"/>
-        </w:rPr>
-        <w:t>ementation of this program in real world escalators to see how effective it is in practice.</w:t>
+        <w:t>In the future, we would like to see a full impl</w:t>
+      </w:r>
+      <w:r>
+        <w:rPr>
+          <w:rFonts w:ascii="Times New Roman" w:hAnsi="Times New Roman" w:cs="Times New Roman"/>
+          <w:sz w:val="24"/>
+          <w:szCs w:val="24"/>
+        </w:rPr>
+        <w:t>ementation of this program in real</w:t>
+      </w:r>
+      <w:r>
+        <w:rPr>
+          <w:rFonts w:ascii="Times New Roman" w:hAnsi="Times New Roman" w:cs="Times New Roman"/>
+          <w:sz w:val="24"/>
+          <w:szCs w:val="24"/>
+        </w:rPr>
+        <w:t>-</w:t>
+      </w:r>
+      <w:r>
+        <w:rPr>
+          <w:rFonts w:ascii="Times New Roman" w:hAnsi="Times New Roman" w:cs="Times New Roman"/>
+          <w:sz w:val="24"/>
+          <w:szCs w:val="24"/>
+        </w:rPr>
+        <w:t>world escalators to see how effective it is in practice.</w:t>
       </w:r>
     </w:p>
     <w:p>
@@ -6239,7 +6937,7 @@
       <w:r>
         <w:t xml:space="preserve"> Accessed from </w:t>
       </w:r>
-      <w:hyperlink r:id="rId16" w:history="1">
+      <w:hyperlink r:id="rId18" w:history="1">
         <w:r>
           <w:rPr>
             <w:rStyle w:val="Hyperlink"/>
@@ -6273,7 +6971,7 @@
       <w:r>
         <w:t xml:space="preserve">. Accessed from </w:t>
       </w:r>
-      <w:hyperlink r:id="rId17">
+      <w:hyperlink r:id="rId19">
         <w:r>
           <w:rPr>
             <w:rStyle w:val="Hyperlink"/>
@@ -6339,7 +7037,7 @@
       <w:r>
         <w:t xml:space="preserve"> </w:t>
       </w:r>
-      <w:hyperlink r:id="rId18">
+      <w:hyperlink r:id="rId20">
         <w:r>
           <w:rPr>
             <w:rStyle w:val="Hyperlink"/>
@@ -6388,7 +7086,7 @@
       <w:r>
         <w:t xml:space="preserve">. Accessed from </w:t>
       </w:r>
-      <w:hyperlink r:id="rId19" w:history="1">
+      <w:hyperlink r:id="rId21" w:history="1">
         <w:r>
           <w:rPr>
             <w:rStyle w:val="Hyperlink"/>
@@ -6427,7 +7125,7 @@
       <w:r>
         <w:t xml:space="preserve">. Accessed from </w:t>
       </w:r>
-      <w:hyperlink r:id="rId20" w:history="1">
+      <w:hyperlink r:id="rId22">
         <w:r>
           <w:rPr>
             <w:rStyle w:val="Hyperlink"/>
@@ -6455,62 +7153,232 @@
     </w:p>
     <w:p>
       <w:pPr>
-        <w:pStyle w:val="paragraph"/>
-        <w:spacing w:line="360" w:lineRule="auto"/>
-        <w:jc w:val="both"/>
-      </w:pPr>
+        <w:spacing w:after="0" w:line="480" w:lineRule="auto"/>
+        <w:ind w:left="720" w:right="-20" w:hanging="720"/>
+        <w:rPr>
+          <w:rFonts w:ascii="Times New Roman" w:eastAsia="Times New Roman" w:hAnsi="Times New Roman" w:cs="Times New Roman"/>
+          <w:sz w:val="24"/>
+          <w:szCs w:val="24"/>
+        </w:rPr>
+      </w:pPr>
+      <w:r>
+        <w:rPr>
+          <w:rFonts w:ascii="Times New Roman" w:eastAsia="Times New Roman" w:hAnsi="Times New Roman" w:cs="Times New Roman"/>
+          <w:sz w:val="24"/>
+          <w:szCs w:val="24"/>
+        </w:rPr>
+        <w:t xml:space="preserve">Prakash, J., &amp; Prakash, J. (2021, October 18). </w:t>
+      </w:r>
+      <w:r>
+        <w:rPr>
+          <w:rFonts w:ascii="Times New Roman" w:eastAsia="Times New Roman" w:hAnsi="Times New Roman" w:cs="Times New Roman"/>
+          <w:i/>
+          <w:iCs/>
+          <w:sz w:val="24"/>
+          <w:szCs w:val="24"/>
+        </w:rPr>
+        <w:t xml:space="preserve">Non maximum Suppression: Theory and Implementation in </w:t>
+      </w:r>
+      <w:proofErr w:type="spellStart"/>
+      <w:r>
+        <w:rPr>
+          <w:rFonts w:ascii="Times New Roman" w:eastAsia="Times New Roman" w:hAnsi="Times New Roman" w:cs="Times New Roman"/>
+          <w:i/>
+          <w:iCs/>
+          <w:sz w:val="24"/>
+          <w:szCs w:val="24"/>
+        </w:rPr>
+        <w:t>PyTorch</w:t>
+      </w:r>
+      <w:proofErr w:type="spellEnd"/>
+      <w:r>
+        <w:rPr>
+          <w:rFonts w:ascii="Times New Roman" w:eastAsia="Times New Roman" w:hAnsi="Times New Roman" w:cs="Times New Roman"/>
+          <w:sz w:val="24"/>
+          <w:szCs w:val="24"/>
+        </w:rPr>
+        <w:t xml:space="preserve">. </w:t>
+      </w:r>
+      <w:proofErr w:type="spellStart"/>
+      <w:r>
+        <w:rPr>
+          <w:rFonts w:ascii="Times New Roman" w:eastAsia="Times New Roman" w:hAnsi="Times New Roman" w:cs="Times New Roman"/>
+          <w:sz w:val="24"/>
+          <w:szCs w:val="24"/>
+        </w:rPr>
+        <w:t>LearnOpenCV</w:t>
+      </w:r>
+      <w:proofErr w:type="spellEnd"/>
+      <w:r>
+        <w:rPr>
+          <w:rFonts w:ascii="Times New Roman" w:eastAsia="Times New Roman" w:hAnsi="Times New Roman" w:cs="Times New Roman"/>
+          <w:sz w:val="24"/>
+          <w:szCs w:val="24"/>
+        </w:rPr>
+        <w:t xml:space="preserve"> – Learn OpenCV, </w:t>
+      </w:r>
+      <w:proofErr w:type="spellStart"/>
+      <w:r>
+        <w:rPr>
+          <w:rFonts w:ascii="Times New Roman" w:eastAsia="Times New Roman" w:hAnsi="Times New Roman" w:cs="Times New Roman"/>
+          <w:sz w:val="24"/>
+          <w:szCs w:val="24"/>
+        </w:rPr>
+        <w:t>PyTorch</w:t>
+      </w:r>
+      <w:proofErr w:type="spellEnd"/>
+      <w:r>
+        <w:rPr>
+          <w:rFonts w:ascii="Times New Roman" w:eastAsia="Times New Roman" w:hAnsi="Times New Roman" w:cs="Times New Roman"/>
+          <w:sz w:val="24"/>
+          <w:szCs w:val="24"/>
+        </w:rPr>
+        <w:t xml:space="preserve">, </w:t>
+      </w:r>
+      <w:proofErr w:type="spellStart"/>
+      <w:r>
+        <w:rPr>
+          <w:rFonts w:ascii="Times New Roman" w:eastAsia="Times New Roman" w:hAnsi="Times New Roman" w:cs="Times New Roman"/>
+          <w:sz w:val="24"/>
+          <w:szCs w:val="24"/>
+        </w:rPr>
+        <w:t>Keras</w:t>
+      </w:r>
+      <w:proofErr w:type="spellEnd"/>
+      <w:r>
+        <w:rPr>
+          <w:rFonts w:ascii="Times New Roman" w:eastAsia="Times New Roman" w:hAnsi="Times New Roman" w:cs="Times New Roman"/>
+          <w:sz w:val="24"/>
+          <w:szCs w:val="24"/>
+        </w:rPr>
+        <w:t xml:space="preserve">, </w:t>
+      </w:r>
+      <w:proofErr w:type="spellStart"/>
+      <w:r>
+        <w:rPr>
+          <w:rFonts w:ascii="Times New Roman" w:eastAsia="Times New Roman" w:hAnsi="Times New Roman" w:cs="Times New Roman"/>
+          <w:sz w:val="24"/>
+          <w:szCs w:val="24"/>
+        </w:rPr>
+        <w:t>Tensorflow</w:t>
+      </w:r>
+      <w:proofErr w:type="spellEnd"/>
+      <w:r>
+        <w:rPr>
+          <w:rFonts w:ascii="Times New Roman" w:eastAsia="Times New Roman" w:hAnsi="Times New Roman" w:cs="Times New Roman"/>
+          <w:sz w:val="24"/>
+          <w:szCs w:val="24"/>
+        </w:rPr>
+        <w:t xml:space="preserve"> </w:t>
+      </w:r>
+      <w:proofErr w:type="gramStart"/>
+      <w:r>
+        <w:rPr>
+          <w:rFonts w:ascii="Times New Roman" w:eastAsia="Times New Roman" w:hAnsi="Times New Roman" w:cs="Times New Roman"/>
+          <w:sz w:val="24"/>
+          <w:szCs w:val="24"/>
+        </w:rPr>
+        <w:t>With</w:t>
+      </w:r>
+      <w:proofErr w:type="gramEnd"/>
+      <w:r>
+        <w:rPr>
+          <w:rFonts w:ascii="Times New Roman" w:eastAsia="Times New Roman" w:hAnsi="Times New Roman" w:cs="Times New Roman"/>
+          <w:sz w:val="24"/>
+          <w:szCs w:val="24"/>
+        </w:rPr>
+        <w:t xml:space="preserve"> Examples and Tutorials. </w:t>
+      </w:r>
+      <w:hyperlink r:id="rId23">
+        <w:r>
+          <w:rPr>
+            <w:rStyle w:val="Hyperlink"/>
+            <w:rFonts w:ascii="Times New Roman" w:eastAsia="Times New Roman" w:hAnsi="Times New Roman" w:cs="Times New Roman"/>
+            <w:sz w:val="24"/>
+            <w:szCs w:val="24"/>
+          </w:rPr>
+          <w:t>https://learnopencv.com/non-maximum-suppression-theory-and-implementation-in-pytorch/</w:t>
+        </w:r>
+      </w:hyperlink>
+      <w:r>
+        <w:rPr>
+          <w:rFonts w:ascii="Times New Roman" w:eastAsia="Times New Roman" w:hAnsi="Times New Roman" w:cs="Times New Roman"/>
+          <w:sz w:val="24"/>
+          <w:szCs w:val="24"/>
+        </w:rPr>
+        <w:t>.</w:t>
+      </w:r>
     </w:p>
     <w:p>
       <w:pPr>
-        <w:pStyle w:val="paragraph"/>
-        <w:spacing w:line="360" w:lineRule="auto"/>
-        <w:jc w:val="both"/>
-        <w:rPr>
-          <w:color w:val="000000" w:themeColor="text1"/>
-        </w:rPr>
-      </w:pPr>
-    </w:p>
-    <w:p>
-      <w:pPr>
-        <w:pStyle w:val="paragraph"/>
-        <w:spacing w:before="0" w:beforeAutospacing="0" w:after="0" w:afterAutospacing="0"/>
-        <w:jc w:val="both"/>
-        <w:textAlignment w:val="baseline"/>
-        <w:rPr>
-          <w:color w:val="000000"/>
-          <w:sz w:val="18"/>
-          <w:szCs w:val="18"/>
-        </w:rPr>
-      </w:pPr>
-    </w:p>
-    <w:p>
-      <w:pPr>
-        <w:spacing w:line="360" w:lineRule="auto"/>
-        <w:ind w:firstLine="360"/>
-        <w:rPr>
-          <w:rFonts w:ascii="Times New Roman" w:hAnsi="Times New Roman" w:cs="Times New Roman"/>
-        </w:rPr>
-      </w:pPr>
-    </w:p>
-    <w:p>
-      <w:pPr>
-        <w:spacing w:line="360" w:lineRule="auto"/>
-        <w:ind w:firstLine="360"/>
-        <w:rPr>
-          <w:rFonts w:ascii="Times New Roman" w:hAnsi="Times New Roman" w:cs="Times New Roman"/>
-        </w:rPr>
-      </w:pPr>
-    </w:p>
-    <w:p>
-      <w:pPr>
-        <w:spacing w:line="360" w:lineRule="auto"/>
-        <w:rPr>
-          <w:rFonts w:ascii="Times New Roman" w:hAnsi="Times New Roman" w:cs="Times New Roman"/>
-        </w:rPr>
-      </w:pPr>
+        <w:spacing w:after="0" w:line="480" w:lineRule="auto"/>
+        <w:ind w:left="720" w:right="-20" w:hanging="720"/>
+        <w:rPr>
+          <w:rFonts w:ascii="Times New Roman" w:hAnsi="Times New Roman" w:cs="Times New Roman"/>
+        </w:rPr>
+      </w:pPr>
+      <w:r>
+        <w:rPr>
+          <w:rFonts w:ascii="Times New Roman" w:eastAsia="Times New Roman" w:hAnsi="Times New Roman" w:cs="Times New Roman"/>
+          <w:sz w:val="24"/>
+          <w:szCs w:val="24"/>
+        </w:rPr>
+        <w:t xml:space="preserve">Zivkovic, </w:t>
+      </w:r>
+      <w:r>
+        <w:rPr>
+          <w:rFonts w:ascii="Times New Roman" w:eastAsia="Times New Roman" w:hAnsi="Times New Roman" w:cs="Times New Roman"/>
+          <w:sz w:val="24"/>
+          <w:szCs w:val="24"/>
+        </w:rPr>
+        <w:t xml:space="preserve">N.M. 2021. </w:t>
+      </w:r>
+      <w:r>
+        <w:rPr>
+          <w:rFonts w:ascii="Times New Roman" w:eastAsia="Times New Roman" w:hAnsi="Times New Roman" w:cs="Times New Roman"/>
+          <w:sz w:val="24"/>
+          <w:szCs w:val="24"/>
+        </w:rPr>
+        <w:t>Machine Learning with ML.NET – Object detection with YOLO</w:t>
+      </w:r>
+      <w:r>
+        <w:rPr>
+          <w:rFonts w:ascii="Times New Roman" w:eastAsia="Times New Roman" w:hAnsi="Times New Roman" w:cs="Times New Roman"/>
+          <w:sz w:val="24"/>
+          <w:szCs w:val="24"/>
+        </w:rPr>
+        <w:t xml:space="preserve">. </w:t>
+      </w:r>
+      <w:r>
+        <w:rPr>
+          <w:rFonts w:ascii="Times New Roman" w:eastAsia="Times New Roman" w:hAnsi="Times New Roman" w:cs="Times New Roman"/>
+          <w:sz w:val="24"/>
+          <w:szCs w:val="24"/>
+        </w:rPr>
+        <w:t xml:space="preserve">Accessed from </w:t>
+      </w:r>
+      <w:hyperlink r:id="rId24" w:history="1">
+        <w:r>
+          <w:rPr>
+            <w:rStyle w:val="Hyperlink"/>
+            <w:rFonts w:ascii="Times New Roman" w:eastAsia="Times New Roman" w:hAnsi="Times New Roman" w:cs="Times New Roman"/>
+            <w:sz w:val="24"/>
+            <w:szCs w:val="24"/>
+          </w:rPr>
+          <w:t>https://rubikscode.net/2021/04/05/machine-learning-with-ml-net-object-detection-with-yolo/</w:t>
+        </w:r>
+      </w:hyperlink>
+      <w:r>
+        <w:rPr>
+          <w:rFonts w:ascii="Times New Roman" w:eastAsia="Times New Roman" w:hAnsi="Times New Roman" w:cs="Times New Roman"/>
+          <w:sz w:val="24"/>
+          <w:szCs w:val="24"/>
+        </w:rPr>
+        <w:t>.</w:t>
+      </w:r>
     </w:p>
     <w:sectPr>
-      <w:headerReference w:type="default" r:id="rId21"/>
+      <w:headerReference w:type="default" r:id="rId25"/>
       <w:pgSz w:w="12240" w:h="15840"/>
       <w:pgMar w:top="1440" w:right="1440" w:bottom="1440" w:left="1440" w:header="720" w:footer="720" w:gutter="0"/>
       <w:cols w:space="720"/>
@@ -7926,7 +8794,7 @@
     <w:lsdException w:name="Table Web 2" w:semiHidden="1" w:unhideWhenUsed="1"/>
     <w:lsdException w:name="Table Web 3" w:semiHidden="1" w:unhideWhenUsed="1"/>
     <w:lsdException w:name="Balloon Text" w:semiHidden="1" w:unhideWhenUsed="1"/>
-    <w:lsdException w:name="Table Grid" w:uiPriority="39"/>
+    <w:lsdException w:name="Table Grid" w:uiPriority="59"/>
     <w:lsdException w:name="Table Theme" w:semiHidden="1" w:unhideWhenUsed="1"/>
     <w:lsdException w:name="Placeholder Text" w:semiHidden="1"/>
     <w:lsdException w:name="No Spacing" w:uiPriority="1" w:qFormat="1"/>

</xml_diff>